<commit_message>
add some note about HetNet
</commit_message>
<xml_diff>
--- a/A Holistic View on Hyper.docx
+++ b/A Holistic View on Hyper.docx
@@ -5,11 +5,8 @@
     <w:p>
       <w:pPr>
         <w:pStyle w:val="2"/>
+        <w:spacing w:before="340" w:after="330"/>
         <w:jc w:val="center"/>
-        <w:rPr>
-          <w:sz w:val="32"/>
-          <w:szCs w:val="32"/>
-        </w:rPr>
       </w:pPr>
       <w:r>
         <w:rPr>
@@ -45,7 +42,7 @@
         <w:tabs>
           <w:tab w:val="left" w:pos="420"/>
         </w:tabs>
-        <w:ind w:left="420" w:leftChars="0" w:hanging="420" w:firstLineChars="0"/>
+        <w:ind w:left="420" w:hanging="420"/>
       </w:pPr>
       <w:r>
         <w:t>Provides significant capacity gain</w:t>
@@ -60,7 +57,7 @@
         <w:tabs>
           <w:tab w:val="left" w:pos="420"/>
         </w:tabs>
-        <w:ind w:left="420" w:leftChars="0" w:hanging="420" w:firstLineChars="0"/>
+        <w:ind w:left="420" w:hanging="420"/>
       </w:pPr>
       <w:r>
         <w:t>improve energy efficiency</w:t>
@@ -83,7 +80,7 @@
         <w:tabs>
           <w:tab w:val="left" w:pos="420"/>
         </w:tabs>
-        <w:ind w:left="420" w:leftChars="0" w:hanging="420" w:firstLineChars="0"/>
+        <w:ind w:left="420" w:hanging="420"/>
       </w:pPr>
       <w:r>
         <w:t>被天线的空间分布所决定的系统自由度会由于散射信道的固有属性而饱和（达到瓶颈）</w:t>
@@ -98,7 +95,7 @@
         <w:tabs>
           <w:tab w:val="left" w:pos="420"/>
         </w:tabs>
-        <w:ind w:left="420" w:leftChars="0" w:hanging="420" w:firstLineChars="0"/>
+        <w:ind w:left="420" w:hanging="420"/>
       </w:pPr>
       <w:r>
         <w:t>大量天线的信道估计和feedback非常难。（is an inherent challenge)</w:t>
@@ -113,7 +110,7 @@
         <w:tabs>
           <w:tab w:val="left" w:pos="420"/>
         </w:tabs>
-        <w:ind w:left="420" w:leftChars="0" w:hanging="420" w:firstLineChars="0"/>
+        <w:ind w:left="420" w:hanging="420"/>
       </w:pPr>
       <w:r>
         <w:t>High deployment cost for guaranteeing the minimum antenna spacing of the large arrays with many radio frequency chains is a very practical problem.</w:t>
@@ -131,9 +128,12 @@
     <w:p>
       <w:pPr>
         <w:numPr>
+          <w:ilvl w:val="0"/>
           <w:numId w:val="0"/>
         </w:numPr>
-        <w:ind w:leftChars="0"/>
+        <w:tabs>
+          <w:tab w:val="clear" w:pos="420"/>
+        </w:tabs>
       </w:pPr>
       <w:r>
         <w:t>Hyper-Dense HetSNets are motivated by rethinking the network deployment principle: to bring the network close to the users to offer unprecedented capacity.</w:t>
@@ -156,7 +156,7 @@
         <w:tabs>
           <w:tab w:val="left" w:pos="420"/>
         </w:tabs>
-        <w:ind w:left="420" w:leftChars="0" w:hanging="420" w:firstLineChars="0"/>
+        <w:ind w:left="420" w:hanging="420"/>
       </w:pPr>
       <w:r>
         <w:t>The cost of deployment in HetSNets is much lower than that of macrocells.</w:t>
@@ -171,7 +171,7 @@
         <w:tabs>
           <w:tab w:val="left" w:pos="420"/>
         </w:tabs>
-        <w:ind w:left="420" w:leftChars="0" w:hanging="420" w:firstLineChars="0"/>
+        <w:ind w:left="420" w:hanging="420"/>
       </w:pPr>
       <w:r>
         <w:t>HetSNets are energy efficient as they can be in dormant state.（异构网络可以根据traffic实际情况选择休眠，从而minimize 能耗和干扰）</w:t>
@@ -186,7 +186,7 @@
         <w:tabs>
           <w:tab w:val="left" w:pos="420"/>
         </w:tabs>
-        <w:ind w:left="420" w:leftChars="0" w:hanging="420" w:firstLineChars="0"/>
+        <w:ind w:left="420" w:hanging="420"/>
       </w:pPr>
       <w:r>
         <w:t>异构网络可以通过handover和offloading实现always nest connected principle.</w:t>
@@ -209,7 +209,7 @@
         <w:tabs>
           <w:tab w:val="left" w:pos="420"/>
         </w:tabs>
-        <w:ind w:left="420" w:leftChars="0" w:hanging="420" w:firstLineChars="0"/>
+        <w:ind w:left="420" w:hanging="420"/>
       </w:pPr>
       <w:r>
         <w:t>Intercell Interference</w:t>
@@ -218,13 +218,78 @@
     <w:p>
       <w:pPr>
         <w:numPr>
-          <w:ilvl w:val="0"/>
-          <w:numId w:val="1"/>
-        </w:numPr>
-        <w:tabs>
-          <w:tab w:val="left" w:pos="420"/>
-        </w:tabs>
-        <w:ind w:left="420" w:leftChars="0" w:hanging="420" w:firstLineChars="0"/>
+          <w:ilvl w:val="1"/>
+          <w:numId w:val="1"/>
+        </w:numPr>
+        <w:tabs>
+          <w:tab w:val="left" w:pos="840"/>
+          <w:tab w:val="left" w:pos="1558"/>
+        </w:tabs>
+        <w:ind w:left="840" w:hanging="420"/>
+      </w:pPr>
+      <w:r>
+        <w:t>在密集异构网络内在某个区域内会出现大量基站</w:t>
+      </w:r>
+    </w:p>
+    <w:p>
+      <w:pPr>
+        <w:numPr>
+          <w:ilvl w:val="1"/>
+          <w:numId w:val="1"/>
+        </w:numPr>
+        <w:tabs>
+          <w:tab w:val="left" w:pos="840"/>
+          <w:tab w:val="left" w:pos="1558"/>
+        </w:tabs>
+        <w:ind w:left="840" w:hanging="420"/>
+      </w:pPr>
+      <w:r>
+        <w:t>大量基站会导致大量的out-of-cell 干扰</w:t>
+      </w:r>
+    </w:p>
+    <w:p>
+      <w:pPr>
+        <w:numPr>
+          <w:ilvl w:val="0"/>
+          <w:numId w:val="2"/>
+        </w:numPr>
+        <w:tabs>
+          <w:tab w:val="left" w:pos="420"/>
+          <w:tab w:val="left" w:pos="840"/>
+          <w:tab w:val="left" w:pos="1558"/>
+        </w:tabs>
+        <w:ind w:left="1260" w:leftChars="0" w:hanging="420" w:firstLineChars="0"/>
+      </w:pPr>
+      <w:r>
+        <w:t>在干扰中，最主要的干扰是small cell 之间的干扰。</w:t>
+      </w:r>
+    </w:p>
+    <w:p>
+      <w:pPr>
+        <w:numPr>
+          <w:ilvl w:val="1"/>
+          <w:numId w:val="1"/>
+        </w:numPr>
+        <w:tabs>
+          <w:tab w:val="left" w:pos="840"/>
+          <w:tab w:val="left" w:pos="1558"/>
+        </w:tabs>
+        <w:ind w:left="840" w:hanging="420"/>
+      </w:pPr>
+      <w:r>
+        <w:t>严重影响mobile users的QoS.</w:t>
+      </w:r>
+    </w:p>
+    <w:p>
+      <w:pPr>
+        <w:numPr>
+          <w:ilvl w:val="0"/>
+          <w:numId w:val="1"/>
+        </w:numPr>
+        <w:tabs>
+          <w:tab w:val="left" w:pos="420"/>
+        </w:tabs>
+        <w:ind w:left="420" w:hanging="420"/>
       </w:pPr>
       <w:r>
         <w:t>In-Device Interference(Self-Interference)</w:t>
@@ -233,13 +298,29 @@
     <w:p>
       <w:pPr>
         <w:numPr>
-          <w:ilvl w:val="0"/>
-          <w:numId w:val="1"/>
-        </w:numPr>
-        <w:tabs>
-          <w:tab w:val="left" w:pos="420"/>
-        </w:tabs>
-        <w:ind w:left="420" w:leftChars="0" w:hanging="420" w:firstLineChars="0"/>
+          <w:ilvl w:val="5"/>
+          <w:numId w:val="1"/>
+        </w:numPr>
+        <w:tabs>
+          <w:tab w:val="left" w:pos="420"/>
+          <w:tab w:val="left" w:pos="2520"/>
+        </w:tabs>
+        <w:ind w:left="840" w:leftChars="0" w:hanging="420"/>
+      </w:pPr>
+      <w:r>
+        <w:t>设备内不同的网络制式之间的干扰</w:t>
+      </w:r>
+    </w:p>
+    <w:p>
+      <w:pPr>
+        <w:numPr>
+          <w:ilvl w:val="0"/>
+          <w:numId w:val="1"/>
+        </w:numPr>
+        <w:tabs>
+          <w:tab w:val="left" w:pos="420"/>
+        </w:tabs>
+        <w:ind w:left="420" w:hanging="420"/>
       </w:pPr>
       <w:r>
         <w:t>Unplanned Deployment</w:t>
@@ -248,13 +329,29 @@
     <w:p>
       <w:pPr>
         <w:numPr>
-          <w:ilvl w:val="0"/>
-          <w:numId w:val="1"/>
-        </w:numPr>
-        <w:tabs>
-          <w:tab w:val="left" w:pos="420"/>
-        </w:tabs>
-        <w:ind w:left="420" w:leftChars="0" w:hanging="420" w:firstLineChars="0"/>
+          <w:ilvl w:val="2"/>
+          <w:numId w:val="1"/>
+        </w:numPr>
+        <w:tabs>
+          <w:tab w:val="left" w:pos="420"/>
+          <w:tab w:val="left" w:pos="1260"/>
+        </w:tabs>
+        <w:ind w:left="840" w:leftChars="0" w:hanging="420"/>
+      </w:pPr>
+      <w:r>
+        <w:t>small cell的架设通常都是随机的，和traffic 的分布相关性低的small cell分布会影响频率资源的使用。所以small cell的选址需要被优化。</w:t>
+      </w:r>
+    </w:p>
+    <w:p>
+      <w:pPr>
+        <w:numPr>
+          <w:ilvl w:val="0"/>
+          <w:numId w:val="1"/>
+        </w:numPr>
+        <w:tabs>
+          <w:tab w:val="left" w:pos="420"/>
+        </w:tabs>
+        <w:ind w:left="420" w:hanging="420"/>
       </w:pPr>
       <w:r>
         <w:t>Mobility Management</w:t>
@@ -263,13 +360,29 @@
     <w:p>
       <w:pPr>
         <w:numPr>
-          <w:ilvl w:val="0"/>
-          <w:numId w:val="1"/>
-        </w:numPr>
-        <w:tabs>
-          <w:tab w:val="left" w:pos="420"/>
-        </w:tabs>
-        <w:ind w:left="420" w:leftChars="0" w:hanging="420" w:firstLineChars="0"/>
+          <w:ilvl w:val="2"/>
+          <w:numId w:val="1"/>
+        </w:numPr>
+        <w:tabs>
+          <w:tab w:val="left" w:pos="420"/>
+          <w:tab w:val="left" w:pos="1260"/>
+        </w:tabs>
+        <w:ind w:left="840" w:leftChars="0" w:hanging="420"/>
+      </w:pPr>
+      <w:r>
+        <w:t>small cell 的覆盖范围通常都很小，所以mobile user在移动中所经历的handover要比one-tier的macro cell网络多很多。然而异构网络的handover做的并不好。</w:t>
+      </w:r>
+    </w:p>
+    <w:p>
+      <w:pPr>
+        <w:numPr>
+          <w:ilvl w:val="0"/>
+          <w:numId w:val="1"/>
+        </w:numPr>
+        <w:tabs>
+          <w:tab w:val="left" w:pos="420"/>
+        </w:tabs>
+        <w:ind w:left="420" w:hanging="420"/>
       </w:pPr>
       <w:r>
         <w:t>Privately Owened Small Cells</w:t>
@@ -278,29 +391,68 @@
     <w:p>
       <w:pPr>
         <w:numPr>
-          <w:ilvl w:val="0"/>
-          <w:numId w:val="1"/>
-        </w:numPr>
-        <w:tabs>
-          <w:tab w:val="left" w:pos="420"/>
-        </w:tabs>
-        <w:ind w:left="420" w:leftChars="0" w:hanging="420" w:firstLineChars="0"/>
+          <w:ilvl w:val="2"/>
+          <w:numId w:val="1"/>
+        </w:numPr>
+        <w:tabs>
+          <w:tab w:val="left" w:pos="420"/>
+          <w:tab w:val="left" w:pos="1260"/>
+        </w:tabs>
+        <w:ind w:left="840" w:leftChars="0" w:hanging="420"/>
+      </w:pPr>
+      <w:r>
+        <w:t xml:space="preserve">在异构网络中有许多的small cell是私有的，例如femtocell只服务一部分closed subsriber group (CSG) users。然而这种femtocell还会对周边的small cell和macro cell造成干扰。如何有效的利用这些私有的small cell是值得讨论的问题 </w:t>
+      </w:r>
+    </w:p>
+    <w:p>
+      <w:pPr>
+        <w:numPr>
+          <w:ilvl w:val="0"/>
+          <w:numId w:val="1"/>
+        </w:numPr>
+        <w:tabs>
+          <w:tab w:val="left" w:pos="420"/>
+        </w:tabs>
+        <w:ind w:left="420" w:hanging="420"/>
+      </w:pPr>
+      <w:r>
+        <w:t>Performance Analysis</w:t>
+      </w:r>
+    </w:p>
+    <w:p>
+      <w:pPr>
+        <w:numPr>
+          <w:ilvl w:val="2"/>
+          <w:numId w:val="1"/>
+        </w:numPr>
+        <w:tabs>
+          <w:tab w:val="left" w:pos="420"/>
+          <w:tab w:val="left" w:pos="1260"/>
+        </w:tabs>
+        <w:ind w:left="840" w:leftChars="0" w:hanging="420"/>
       </w:pPr>
       <w:bookmarkStart w:id="0" w:name="_GoBack"/>
       <w:bookmarkEnd w:id="0"/>
-    </w:p>
-    <w:p>
-      <w:pPr>
-        <w:numPr>
+      <w:r>
+        <w:t>经典的one-tier homogeneous macrocell systems 是2维六边形网格结构，然而在秘籍异构网络中，每个tier的平均传输能量，基站天线高度，channel scattering，支持的data rate，以及基站密度都是不一样的。所以建立新的秘籍异构网络模型显得很重要。</w:t>
+      </w:r>
+    </w:p>
+    <w:p>
+      <w:pPr>
+        <w:numPr>
+          <w:ilvl w:val="0"/>
           <w:numId w:val="0"/>
         </w:numPr>
-        <w:ind w:leftChars="0"/>
+        <w:tabs>
+          <w:tab w:val="clear" w:pos="420"/>
+        </w:tabs>
       </w:pPr>
     </w:p>
     <w:sectPr>
       <w:pgSz w:w="11906" w:h="16838"/>
-      <w:pgMar w:top="1440" w:right="1800" w:bottom="1440" w:left="1800" w:header="851" w:footer="992" w:gutter="0"/>
-      <w:cols w:space="425" w:num="1"/>
+      <w:pgMar w:top="1440" w:right="1800" w:bottom="1440" w:left="1800" w:header="0" w:footer="0" w:gutter="0"/>
+      <w:pgNumType w:fmt="decimal"/>
+      <w:formProt w:val="0"/>
       <w:docGrid w:type="lines" w:linePitch="312" w:charSpace="0"/>
     </w:sectPr>
   </w:body>
@@ -309,10 +461,150 @@
 
 <file path=word/numbering.xml><?xml version="1.0" encoding="utf-8"?>
 <w:numbering xmlns:wpc="http://schemas.microsoft.com/office/word/2010/wordprocessingCanvas" xmlns:mc="http://schemas.openxmlformats.org/markup-compatibility/2006" xmlns:o="urn:schemas-microsoft-com:office:office" xmlns:r="http://schemas.openxmlformats.org/officeDocument/2006/relationships" xmlns:m="http://schemas.openxmlformats.org/officeDocument/2006/math" xmlns:v="urn:schemas-microsoft-com:vml" xmlns:wp14="http://schemas.microsoft.com/office/word/2010/wordprocessingDrawing" xmlns:wp="http://schemas.openxmlformats.org/drawingml/2006/wordprocessingDrawing" xmlns:w10="urn:schemas-microsoft-com:office:word" xmlns:w="http://schemas.openxmlformats.org/wordprocessingml/2006/main" xmlns:w14="http://schemas.microsoft.com/office/word/2010/wordml" xmlns:wpg="http://schemas.microsoft.com/office/word/2010/wordprocessingGroup" xmlns:wpi="http://schemas.microsoft.com/office/word/2010/wordprocessingInk" xmlns:wne="http://schemas.microsoft.com/office/word/2006/wordml" xmlns:wps="http://schemas.microsoft.com/office/word/2010/wordprocessingShape" mc:Ignorable="w14 wp14">
-  <w:abstractNum w:abstractNumId="1499858811">
-    <w:nsid w:val="5966077B"/>
+  <w:abstractNum w:abstractNumId="1499912022">
+    <w:nsid w:val="5966D756"/>
+    <w:multiLevelType w:val="multilevel"/>
+    <w:tmpl w:val="5966D756"/>
+    <w:lvl w:ilvl="0" w:tentative="1">
+      <w:start w:val="1"/>
+      <w:numFmt w:val="bullet"/>
+      <w:lvlText w:val=""/>
+      <w:lvlJc w:val="left"/>
+      <w:pPr>
+        <w:tabs>
+          <w:tab w:val="left" w:pos="420"/>
+        </w:tabs>
+        <w:ind w:left="420" w:hanging="420"/>
+      </w:pPr>
+      <w:rPr>
+        <w:rFonts w:hint="default" w:ascii="Wingdings" w:hAnsi="Wingdings" w:cs="Wingdings"/>
+      </w:rPr>
+    </w:lvl>
+    <w:lvl w:ilvl="1" w:tentative="1">
+      <w:start w:val="1"/>
+      <w:numFmt w:val="bullet"/>
+      <w:lvlText w:val=""/>
+      <w:lvlJc w:val="left"/>
+      <w:pPr>
+        <w:tabs>
+          <w:tab w:val="left" w:pos="840"/>
+        </w:tabs>
+        <w:ind w:left="840" w:hanging="420"/>
+      </w:pPr>
+      <w:rPr>
+        <w:rFonts w:hint="default" w:ascii="Wingdings" w:hAnsi="Wingdings" w:cs="Wingdings"/>
+      </w:rPr>
+    </w:lvl>
+    <w:lvl w:ilvl="2" w:tentative="1">
+      <w:start w:val="1"/>
+      <w:numFmt w:val="bullet"/>
+      <w:lvlText w:val=""/>
+      <w:lvlJc w:val="left"/>
+      <w:pPr>
+        <w:tabs>
+          <w:tab w:val="left" w:pos="1260"/>
+        </w:tabs>
+        <w:ind w:left="1260" w:hanging="420"/>
+      </w:pPr>
+      <w:rPr>
+        <w:rFonts w:hint="default" w:ascii="Wingdings" w:hAnsi="Wingdings" w:cs="Wingdings"/>
+      </w:rPr>
+    </w:lvl>
+    <w:lvl w:ilvl="3" w:tentative="1">
+      <w:start w:val="1"/>
+      <w:numFmt w:val="bullet"/>
+      <w:lvlText w:val=""/>
+      <w:lvlJc w:val="left"/>
+      <w:pPr>
+        <w:tabs>
+          <w:tab w:val="left" w:pos="1680"/>
+        </w:tabs>
+        <w:ind w:left="1680" w:hanging="420"/>
+      </w:pPr>
+      <w:rPr>
+        <w:rFonts w:hint="default" w:ascii="Wingdings" w:hAnsi="Wingdings" w:cs="Wingdings"/>
+      </w:rPr>
+    </w:lvl>
+    <w:lvl w:ilvl="4" w:tentative="1">
+      <w:start w:val="1"/>
+      <w:numFmt w:val="bullet"/>
+      <w:lvlText w:val=""/>
+      <w:lvlJc w:val="left"/>
+      <w:pPr>
+        <w:tabs>
+          <w:tab w:val="left" w:pos="2100"/>
+        </w:tabs>
+        <w:ind w:left="2100" w:hanging="420"/>
+      </w:pPr>
+      <w:rPr>
+        <w:rFonts w:hint="default" w:ascii="Wingdings" w:hAnsi="Wingdings" w:cs="Wingdings"/>
+      </w:rPr>
+    </w:lvl>
+    <w:lvl w:ilvl="5" w:tentative="1">
+      <w:start w:val="1"/>
+      <w:numFmt w:val="bullet"/>
+      <w:lvlText w:val=""/>
+      <w:lvlJc w:val="left"/>
+      <w:pPr>
+        <w:tabs>
+          <w:tab w:val="left" w:pos="2520"/>
+        </w:tabs>
+        <w:ind w:left="2520" w:hanging="420"/>
+      </w:pPr>
+      <w:rPr>
+        <w:rFonts w:hint="default" w:ascii="Wingdings" w:hAnsi="Wingdings" w:cs="Wingdings"/>
+      </w:rPr>
+    </w:lvl>
+    <w:lvl w:ilvl="6" w:tentative="1">
+      <w:start w:val="1"/>
+      <w:numFmt w:val="bullet"/>
+      <w:lvlText w:val=""/>
+      <w:lvlJc w:val="left"/>
+      <w:pPr>
+        <w:tabs>
+          <w:tab w:val="left" w:pos="2940"/>
+        </w:tabs>
+        <w:ind w:left="2940" w:hanging="420"/>
+      </w:pPr>
+      <w:rPr>
+        <w:rFonts w:hint="default" w:ascii="Wingdings" w:hAnsi="Wingdings" w:cs="Wingdings"/>
+      </w:rPr>
+    </w:lvl>
+    <w:lvl w:ilvl="7" w:tentative="1">
+      <w:start w:val="1"/>
+      <w:numFmt w:val="bullet"/>
+      <w:lvlText w:val=""/>
+      <w:lvlJc w:val="left"/>
+      <w:pPr>
+        <w:tabs>
+          <w:tab w:val="left" w:pos="3360"/>
+        </w:tabs>
+        <w:ind w:left="3360" w:hanging="420"/>
+      </w:pPr>
+      <w:rPr>
+        <w:rFonts w:hint="default" w:ascii="Wingdings" w:hAnsi="Wingdings" w:cs="Wingdings"/>
+      </w:rPr>
+    </w:lvl>
+    <w:lvl w:ilvl="8" w:tentative="1">
+      <w:start w:val="1"/>
+      <w:numFmt w:val="bullet"/>
+      <w:lvlText w:val=""/>
+      <w:lvlJc w:val="left"/>
+      <w:pPr>
+        <w:tabs>
+          <w:tab w:val="left" w:pos="3780"/>
+        </w:tabs>
+        <w:ind w:left="3780" w:hanging="420"/>
+      </w:pPr>
+      <w:rPr>
+        <w:rFonts w:hint="default" w:ascii="Wingdings" w:hAnsi="Wingdings" w:cs="Wingdings"/>
+      </w:rPr>
+    </w:lvl>
+  </w:abstractNum>
+  <w:abstractNum w:abstractNumId="1499912042">
+    <w:nsid w:val="5966D76A"/>
     <w:multiLevelType w:val="singleLevel"/>
-    <w:tmpl w:val="5966077B"/>
+    <w:tmpl w:val="5966D76A"/>
     <w:lvl w:ilvl="0" w:tentative="1">
       <w:start w:val="1"/>
       <w:numFmt w:val="bullet"/>
@@ -330,7 +622,10 @@
     </w:lvl>
   </w:abstractNum>
   <w:num w:numId="1">
-    <w:abstractNumId w:val="1499858811"/>
+    <w:abstractNumId w:val="1499912022"/>
+  </w:num>
+  <w:num w:numId="2">
+    <w:abstractNumId w:val="1499912042"/>
   </w:num>
 </w:numbering>
 </file>
@@ -347,8 +642,8 @@
   <w:latentStyles w:count="260" w:defQFormat="0" w:defUnhideWhenUsed="1" w:defSemiHidden="1" w:defUIPriority="99" w:defLockedState="0">
     <w:lsdException w:qFormat="1" w:unhideWhenUsed="0" w:uiPriority="0" w:semiHidden="0" w:name="Normal"/>
     <w:lsdException w:qFormat="1" w:unhideWhenUsed="0" w:uiPriority="0" w:semiHidden="0" w:name="heading 1"/>
-    <w:lsdException w:qFormat="1" w:uiPriority="0" w:name="heading 2"/>
-    <w:lsdException w:qFormat="1" w:uiPriority="0" w:name="heading 3"/>
+    <w:lsdException w:qFormat="1" w:uiPriority="0" w:semiHidden="0" w:name="heading 2"/>
+    <w:lsdException w:qFormat="1" w:uiPriority="0" w:semiHidden="0" w:name="heading 3"/>
     <w:lsdException w:qFormat="1" w:uiPriority="0" w:name="heading 4"/>
     <w:lsdException w:qFormat="1" w:uiPriority="0" w:name="heading 5"/>
     <w:lsdException w:qFormat="1" w:uiPriority="0" w:name="heading 6"/>
@@ -379,7 +674,7 @@
     <w:lsdException w:unhideWhenUsed="0" w:uiPriority="0" w:semiHidden="0" w:name="header"/>
     <w:lsdException w:unhideWhenUsed="0" w:uiPriority="0" w:semiHidden="0" w:name="footer"/>
     <w:lsdException w:unhideWhenUsed="0" w:uiPriority="0" w:semiHidden="0" w:name="index heading"/>
-    <w:lsdException w:qFormat="1" w:uiPriority="0" w:name="caption"/>
+    <w:lsdException w:qFormat="1" w:unhideWhenUsed="0" w:uiPriority="0" w:semiHidden="0" w:name="caption"/>
     <w:lsdException w:unhideWhenUsed="0" w:uiPriority="0" w:semiHidden="0" w:name="table of figures"/>
     <w:lsdException w:unhideWhenUsed="0" w:uiPriority="0" w:semiHidden="0" w:name="envelope address"/>
     <w:lsdException w:unhideWhenUsed="0" w:uiPriority="0" w:semiHidden="0" w:name="envelope return"/>
@@ -410,7 +705,7 @@
     <w:lsdException w:qFormat="1" w:unhideWhenUsed="0" w:uiPriority="0" w:semiHidden="0" w:name="Title"/>
     <w:lsdException w:unhideWhenUsed="0" w:uiPriority="0" w:semiHidden="0" w:name="Closing"/>
     <w:lsdException w:unhideWhenUsed="0" w:uiPriority="0" w:semiHidden="0" w:name="Signature"/>
-    <w:lsdException w:unhideWhenUsed="0" w:uiPriority="0" w:name="Default Paragraph Font"/>
+    <w:lsdException w:qFormat="1" w:unhideWhenUsed="0" w:uiPriority="0" w:name="Default Paragraph Font"/>
     <w:lsdException w:unhideWhenUsed="0" w:uiPriority="0" w:semiHidden="0" w:name="Body Text"/>
     <w:lsdException w:unhideWhenUsed="0" w:uiPriority="0" w:semiHidden="0" w:name="Body Text Indent"/>
     <w:lsdException w:unhideWhenUsed="0" w:uiPriority="0" w:semiHidden="0" w:name="List Continue"/>
@@ -600,11 +895,12 @@
     <w:uiPriority w:val="0"/>
     <w:pPr>
       <w:widowControl w:val="0"/>
+      <w:bidi w:val="0"/>
       <w:jc w:val="both"/>
     </w:pPr>
     <w:rPr>
       <w:rFonts w:asciiTheme="minorHAnsi" w:hAnsiTheme="minorHAnsi" w:eastAsiaTheme="minorEastAsia" w:cstheme="minorBidi"/>
-      <w:kern w:val="2"/>
+      <w:color w:val="auto"/>
       <w:sz w:val="21"/>
       <w:szCs w:val="24"/>
       <w:lang w:val="en-US" w:eastAsia="zh-CN" w:bidi="ar-SA"/>
@@ -619,12 +915,11 @@
     <w:pPr>
       <w:keepNext/>
       <w:keepLines/>
-      <w:spacing w:before="340" w:beforeLines="0" w:beforeAutospacing="0" w:after="330" w:afterLines="0" w:afterAutospacing="0" w:line="576" w:lineRule="auto"/>
+      <w:spacing w:before="340" w:beforeAutospacing="0" w:after="330" w:afterAutospacing="0" w:line="576" w:lineRule="auto"/>
       <w:outlineLvl w:val="0"/>
     </w:pPr>
     <w:rPr>
       <w:b/>
-      <w:kern w:val="44"/>
       <w:sz w:val="44"/>
     </w:rPr>
   </w:style>
@@ -638,7 +933,7 @@
     <w:pPr>
       <w:keepNext/>
       <w:keepLines/>
-      <w:spacing w:before="260" w:beforeLines="0" w:beforeAutospacing="0" w:after="260" w:afterLines="0" w:afterAutospacing="0" w:line="413" w:lineRule="auto"/>
+      <w:spacing w:before="260" w:beforeAutospacing="0" w:after="260" w:afterAutospacing="0" w:line="412" w:lineRule="auto"/>
       <w:outlineLvl w:val="1"/>
     </w:pPr>
     <w:rPr>
@@ -657,7 +952,7 @@
     <w:pPr>
       <w:keepNext/>
       <w:keepLines/>
-      <w:spacing w:before="260" w:beforeLines="0" w:beforeAutospacing="0" w:after="260" w:afterLines="0" w:afterAutospacing="0" w:line="413" w:lineRule="auto"/>
+      <w:spacing w:before="260" w:beforeAutospacing="0" w:after="260" w:afterAutospacing="0" w:line="412" w:lineRule="auto"/>
       <w:outlineLvl w:val="2"/>
     </w:pPr>
     <w:rPr>
@@ -665,12 +960,13 @@
       <w:sz w:val="32"/>
     </w:rPr>
   </w:style>
-  <w:style w:type="character" w:default="1" w:styleId="5">
+  <w:style w:type="character" w:default="1" w:styleId="8">
     <w:name w:val="Default Paragraph Font"/>
     <w:semiHidden/>
+    <w:qFormat/>
     <w:uiPriority w:val="0"/>
   </w:style>
-  <w:style w:type="table" w:default="1" w:styleId="6">
+  <w:style w:type="table" w:default="1" w:styleId="9">
     <w:name w:val="Normal Table"/>
     <w:semiHidden/>
     <w:uiPriority w:val="0"/>
@@ -683,6 +979,68 @@
         <w:right w:w="108" w:type="dxa"/>
       </w:tblCellMar>
     </w:tblPr>
+  </w:style>
+  <w:style w:type="paragraph" w:styleId="5">
+    <w:name w:val="caption"/>
+    <w:basedOn w:val="1"/>
+    <w:next w:val="1"/>
+    <w:qFormat/>
+    <w:uiPriority w:val="0"/>
+    <w:pPr>
+      <w:suppressLineNumbers/>
+      <w:spacing w:before="120" w:after="120"/>
+    </w:pPr>
+    <w:rPr>
+      <w:rFonts w:cs="Arial Unicode MS"/>
+      <w:i/>
+      <w:iCs/>
+      <w:sz w:val="24"/>
+      <w:szCs w:val="24"/>
+    </w:rPr>
+  </w:style>
+  <w:style w:type="paragraph" w:styleId="6">
+    <w:name w:val="Body Text"/>
+    <w:basedOn w:val="1"/>
+    <w:uiPriority w:val="0"/>
+    <w:pPr>
+      <w:spacing w:before="0" w:after="140" w:line="288" w:lineRule="auto"/>
+    </w:pPr>
+  </w:style>
+  <w:style w:type="paragraph" w:styleId="7">
+    <w:name w:val="List"/>
+    <w:basedOn w:val="6"/>
+    <w:uiPriority w:val="0"/>
+    <w:rPr>
+      <w:rFonts w:cs="Arial Unicode MS"/>
+    </w:rPr>
+  </w:style>
+  <w:style w:type="paragraph" w:customStyle="1" w:styleId="10">
+    <w:name w:val="标题1"/>
+    <w:basedOn w:val="1"/>
+    <w:next w:val="6"/>
+    <w:qFormat/>
+    <w:uiPriority w:val="0"/>
+    <w:pPr>
+      <w:keepNext/>
+      <w:spacing w:before="240" w:after="120"/>
+    </w:pPr>
+    <w:rPr>
+      <w:rFonts w:ascii="Liberation Sans" w:hAnsi="Liberation Sans" w:eastAsia="宋体" w:cs="Arial Unicode MS"/>
+      <w:sz w:val="28"/>
+      <w:szCs w:val="28"/>
+    </w:rPr>
+  </w:style>
+  <w:style w:type="paragraph" w:customStyle="1" w:styleId="11">
+    <w:name w:val="索引"/>
+    <w:basedOn w:val="1"/>
+    <w:qFormat/>
+    <w:uiPriority w:val="0"/>
+    <w:pPr>
+      <w:suppressLineNumbers/>
+    </w:pPr>
+    <w:rPr>
+      <w:rFonts w:cs="Arial Unicode MS"/>
+    </w:rPr>
   </w:style>
 </w:styles>
 </file>

</xml_diff>